<commit_message>
aggiornamento documentazione grafica e casi d'uso
</commit_message>
<xml_diff>
--- a/progetto/grafica/loghi e immagini/DailyDebts_documentazione_casi_d'uso.docx
+++ b/progetto/grafica/loghi e immagini/DailyDebts_documentazione_casi_d'uso.docx
@@ -1,6 +1,6 @@
 
 <file path=word/document.xml><?xml version="1.0" encoding="utf-8"?>
-<w:document xmlns:wpc="http://schemas.microsoft.com/office/word/2010/wordprocessingCanvas" xmlns:cx="http://schemas.microsoft.com/office/drawing/2014/chartex" xmlns:cx1="http://schemas.microsoft.com/office/drawing/2015/9/8/chartex" xmlns:cx2="http://schemas.microsoft.com/office/drawing/2015/10/21/chartex" xmlns:cx3="http://schemas.microsoft.com/office/drawing/2016/5/9/chartex" xmlns:cx4="http://schemas.microsoft.com/office/drawing/2016/5/10/chartex" xmlns:cx5="http://schemas.microsoft.com/office/drawing/2016/5/11/chartex" xmlns:cx6="http://schemas.microsoft.com/office/drawing/2016/5/12/chartex" xmlns:cx7="http://schemas.microsoft.com/office/drawing/2016/5/13/chartex" xmlns:cx8="http://schemas.microsoft.com/office/drawing/2016/5/14/chartex" xmlns:mc="http://schemas.openxmlformats.org/markup-compatibility/2006" xmlns:aink="http://schemas.microsoft.com/office/drawing/2016/ink" xmlns:am3d="http://schemas.microsoft.com/office/drawing/2017/model3d" xmlns:o="urn:schemas-microsoft-com:office:office" xmlns:oel="http://schemas.microsoft.com/office/2019/extlst" xmlns:r="http://schemas.openxmlformats.org/officeDocument/2006/relationships" xmlns:m="http://schemas.openxmlformats.org/officeDocument/2006/math" xmlns:v="urn:schemas-microsoft-com:vml" xmlns:wp14="http://schemas.microsoft.com/office/word/2010/wordprocessingDrawing" xmlns:wp="http://schemas.openxmlformats.org/drawingml/2006/wordprocessingDrawing" xmlns:w10="urn:schemas-microsoft-com:office:word" xmlns:w="http://schemas.openxmlformats.org/wordprocessingml/2006/main" xmlns:w14="http://schemas.microsoft.com/office/word/2010/wordml" xmlns:w15="http://schemas.microsoft.com/office/word/2012/wordml" xmlns:w16cex="http://schemas.microsoft.com/office/word/2018/wordml/cex" xmlns:w16cid="http://schemas.microsoft.com/office/word/2016/wordml/cid" xmlns:w16="http://schemas.microsoft.com/office/word/2018/wordml" xmlns:w16sdtdh="http://schemas.microsoft.com/office/word/2020/wordml/sdtdatahash" xmlns:w16se="http://schemas.microsoft.com/office/word/2015/wordml/symex" xmlns:wpg="http://schemas.microsoft.com/office/word/2010/wordprocessingGroup" xmlns:wpi="http://schemas.microsoft.com/office/word/2010/wordprocessingInk" xmlns:wne="http://schemas.microsoft.com/office/word/2006/wordml" xmlns:wps="http://schemas.microsoft.com/office/word/2010/wordprocessingShape" mc:Ignorable="w14 w15 w16se w16cid w16 w16cex w16sdtdh wp14">
+<w:document xmlns:wpc="http://schemas.microsoft.com/office/word/2010/wordprocessingCanvas" xmlns:cx="http://schemas.microsoft.com/office/drawing/2014/chartex" xmlns:cx1="http://schemas.microsoft.com/office/drawing/2015/9/8/chartex" xmlns:cx2="http://schemas.microsoft.com/office/drawing/2015/10/21/chartex" xmlns:cx3="http://schemas.microsoft.com/office/drawing/2016/5/9/chartex" xmlns:cx4="http://schemas.microsoft.com/office/drawing/2016/5/10/chartex" xmlns:cx5="http://schemas.microsoft.com/office/drawing/2016/5/11/chartex" xmlns:cx6="http://schemas.microsoft.com/office/drawing/2016/5/12/chartex" xmlns:cx7="http://schemas.microsoft.com/office/drawing/2016/5/13/chartex" xmlns:cx8="http://schemas.microsoft.com/office/drawing/2016/5/14/chartex" xmlns:mc="http://schemas.openxmlformats.org/markup-compatibility/2006" xmlns:aink="http://schemas.microsoft.com/office/drawing/2016/ink" xmlns:am3d="http://schemas.microsoft.com/office/drawing/2017/model3d" xmlns:o="urn:schemas-microsoft-com:office:office" xmlns:r="http://schemas.openxmlformats.org/officeDocument/2006/relationships" xmlns:m="http://schemas.openxmlformats.org/officeDocument/2006/math" xmlns:v="urn:schemas-microsoft-com:vml" xmlns:wp14="http://schemas.microsoft.com/office/word/2010/wordprocessingDrawing" xmlns:wp="http://schemas.openxmlformats.org/drawingml/2006/wordprocessingDrawing" xmlns:w10="urn:schemas-microsoft-com:office:word" xmlns:w="http://schemas.openxmlformats.org/wordprocessingml/2006/main" xmlns:w14="http://schemas.microsoft.com/office/word/2010/wordml" xmlns:w15="http://schemas.microsoft.com/office/word/2012/wordml" xmlns:w16cid="http://schemas.microsoft.com/office/word/2016/wordml/cid" xmlns:w16se="http://schemas.microsoft.com/office/word/2015/wordml/symex" xmlns:wpg="http://schemas.microsoft.com/office/word/2010/wordprocessingGroup" xmlns:wpi="http://schemas.microsoft.com/office/word/2010/wordprocessingInk" xmlns:wne="http://schemas.microsoft.com/office/word/2006/wordml" xmlns:wps="http://schemas.microsoft.com/office/word/2010/wordprocessingShape" mc:Ignorable="w14 w15 w16se w16cid wp14">
   <w:body>
     <w:p>
       <w:pPr>
@@ -248,7 +248,15 @@
         <w:ind w:left="284"/>
       </w:pPr>
       <w:r>
-        <w:t>Schermata di caricamento che puo comparire durante l’accesso al sito</w:t>
+        <w:t xml:space="preserve">Schermata di caricamento che </w:t>
+      </w:r>
+      <w:proofErr w:type="spellStart"/>
+      <w:r>
+        <w:t>puo</w:t>
+      </w:r>
+      <w:proofErr w:type="spellEnd"/>
+      <w:r>
+        <w:t xml:space="preserve"> comparire durante l’accesso al sito</w:t>
       </w:r>
     </w:p>
     <w:p>
@@ -386,13 +394,7 @@
         </w:tabs>
       </w:pPr>
       <w:r>
-        <w:t>s</w:t>
-      </w:r>
-      <w:r>
-        <w:t xml:space="preserve">chermata dove viene effettuata la registrazione di un nuovo </w:t>
-      </w:r>
-      <w:r>
-        <w:t>utente</w:t>
+        <w:t>schermata dove viene effettuata la registrazione di un nuovo utente</w:t>
       </w:r>
     </w:p>
     <w:p>
@@ -987,7 +989,13 @@
         <w:ind w:left="851"/>
       </w:pPr>
       <w:r>
-        <w:t>Schermata dove gli utenti potranno vedere i vari debiti e crediti che hanno nel confronto di altri utenti, gruppi e statistiche</w:t>
+        <w:t xml:space="preserve">Schermata dove gli utenti </w:t>
+      </w:r>
+      <w:r>
+        <w:t>gestiscono</w:t>
+      </w:r>
+      <w:r>
+        <w:t xml:space="preserve"> i vari debiti e crediti che hanno nel confronto di altri utenti, gruppi e statistiche</w:t>
       </w:r>
     </w:p>
     <w:p>
@@ -997,6 +1005,20 @@
         </w:tabs>
         <w:ind w:left="851"/>
       </w:pPr>
+      <w:r>
+        <w:t xml:space="preserve">   </w:t>
+      </w:r>
+    </w:p>
+    <w:p>
+      <w:pPr>
+        <w:tabs>
+          <w:tab w:val="left" w:pos="3030"/>
+        </w:tabs>
+        <w:ind w:left="851"/>
+      </w:pPr>
+      <w:r>
+        <w:t xml:space="preserve">   </w:t>
+      </w:r>
     </w:p>
     <w:p>
       <w:pPr>
@@ -1461,7 +1483,7 @@
         <w:ind w:left="709"/>
       </w:pPr>
       <w:r>
-        <w:t xml:space="preserve">       Schermata visualizzazione gruppo</w:t>
+        <w:t xml:space="preserve">   </w:t>
       </w:r>
     </w:p>
     <w:p>
@@ -1480,6 +1502,25 @@
         <w:ind w:left="709"/>
       </w:pPr>
       <w:r>
+        <w:t xml:space="preserve">    Schermata visualizzazione gruppo</w:t>
+      </w:r>
+    </w:p>
+    <w:p>
+      <w:pPr>
+        <w:tabs>
+          <w:tab w:val="left" w:pos="3030"/>
+        </w:tabs>
+        <w:ind w:left="709"/>
+      </w:pPr>
+    </w:p>
+    <w:p>
+      <w:pPr>
+        <w:tabs>
+          <w:tab w:val="left" w:pos="3030"/>
+        </w:tabs>
+        <w:ind w:left="709"/>
+      </w:pPr>
+      <w:r>
         <w:t xml:space="preserve">Schermata dove gli utenti possono vedere le azioni e gli storici di un gruppo selezionato </w:t>
       </w:r>
     </w:p>
@@ -1616,22 +1657,6 @@
       <w:r>
         <w:t>Schermata per aggiungere una spesa dove verranno richiesti titolo, importo, chi ha pagato e chi deve sdebitarsi</w:t>
       </w:r>
-    </w:p>
-    <w:p>
-      <w:pPr>
-        <w:tabs>
-          <w:tab w:val="left" w:pos="3030"/>
-        </w:tabs>
-        <w:ind w:left="993"/>
-      </w:pPr>
-    </w:p>
-    <w:p>
-      <w:pPr>
-        <w:tabs>
-          <w:tab w:val="left" w:pos="3030"/>
-        </w:tabs>
-        <w:ind w:left="993"/>
-      </w:pPr>
     </w:p>
     <w:p>
       <w:pPr>
@@ -1702,13 +1727,13 @@
         </w:rPr>
         <w:lastRenderedPageBreak/>
         <w:drawing>
-          <wp:anchor distT="0" distB="0" distL="114300" distR="114300" simplePos="0" relativeHeight="251664384" behindDoc="1" locked="0" layoutInCell="1" allowOverlap="1" wp14:anchorId="0AD318C2" wp14:editId="673F5C2C">
+          <wp:anchor distT="0" distB="0" distL="114300" distR="114300" simplePos="0" relativeHeight="251664384" behindDoc="1" locked="0" layoutInCell="1" allowOverlap="1" wp14:anchorId="0AD318C2" wp14:editId="24539A83">
             <wp:simplePos x="0" y="0"/>
             <wp:positionH relativeFrom="column">
-              <wp:align>left</wp:align>
+              <wp:posOffset>-95250</wp:posOffset>
             </wp:positionH>
             <wp:positionV relativeFrom="paragraph">
-              <wp:posOffset>-5080</wp:posOffset>
+              <wp:posOffset>4445</wp:posOffset>
             </wp:positionV>
             <wp:extent cx="3238500" cy="3238500"/>
             <wp:effectExtent l="0" t="0" r="0" b="0"/>
@@ -2028,6 +2053,22 @@
         </w:tabs>
         <w:ind w:left="993"/>
       </w:pPr>
+    </w:p>
+    <w:p>
+      <w:pPr>
+        <w:tabs>
+          <w:tab w:val="left" w:pos="3030"/>
+        </w:tabs>
+        <w:ind w:left="993"/>
+      </w:pPr>
+    </w:p>
+    <w:p>
+      <w:pPr>
+        <w:tabs>
+          <w:tab w:val="left" w:pos="3030"/>
+        </w:tabs>
+        <w:ind w:left="993"/>
+      </w:pPr>
       <w:r>
         <w:t xml:space="preserve">                              Profilo</w:t>
       </w:r>
@@ -2050,22 +2091,6 @@
       <w:r>
         <w:t>Schermata di gestione del profilo e delle amicizie, vengono visualizzate le info principali del profilo e è presente l’opzione di aggiungere a</w:t>
       </w:r>
-    </w:p>
-    <w:p>
-      <w:pPr>
-        <w:tabs>
-          <w:tab w:val="left" w:pos="3030"/>
-        </w:tabs>
-        <w:ind w:left="993"/>
-      </w:pPr>
-    </w:p>
-    <w:p>
-      <w:pPr>
-        <w:tabs>
-          <w:tab w:val="left" w:pos="3030"/>
-        </w:tabs>
-        <w:ind w:left="993"/>
-      </w:pPr>
     </w:p>
     <w:p>
       <w:pPr>
@@ -2291,6 +2316,16 @@
     </w:p>
     <w:p>
       <w:r>
+        <w:t>CHI</w:t>
+      </w:r>
+    </w:p>
+    <w:p>
+      <w:r>
+        <w:t>-utente</w:t>
+      </w:r>
+    </w:p>
+    <w:p>
+      <w:r>
         <w:t xml:space="preserve">DESCRIZIONE </w:t>
       </w:r>
     </w:p>
@@ -2324,7 +2359,17 @@
     </w:p>
     <w:p>
       <w:r>
-        <w:t xml:space="preserve">-non avente un account o voler crearne uno nuovo  </w:t>
+        <w:t>-non avente un account o voler crearne uno nuovo</w:t>
+      </w:r>
+    </w:p>
+    <w:p>
+      <w:r>
+        <w:t>CHI</w:t>
+      </w:r>
+    </w:p>
+    <w:p>
+      <w:r>
+        <w:t>-utente</w:t>
       </w:r>
     </w:p>
     <w:p>
@@ -2340,20 +2385,42 @@
         <w:t xml:space="preserve"> </w:t>
       </w:r>
       <w:r>
-        <w:t>inserimento di username e password crea nel data base un nuovo profilo salvando le credenziali del account dopo l’utente può accedere al proprio profilo con le proprie transazioni e debiti/crediti</w:t>
-      </w:r>
-    </w:p>
-    <w:p>
-      <w:pPr>
-        <w:rPr>
-          <w:color w:val="FF0000"/>
-        </w:rPr>
-      </w:pPr>
-      <w:r>
-        <w:rPr>
-          <w:color w:val="FF0000"/>
-        </w:rPr>
-        <w:t>Funzione 3 PagaDebiti:</w:t>
+        <w:t xml:space="preserve">inserimento di username e password crea nel data base un nuovo profilo salvando le credenziali </w:t>
+      </w:r>
+      <w:proofErr w:type="gramStart"/>
+      <w:r>
+        <w:t>del account</w:t>
+      </w:r>
+      <w:proofErr w:type="gramEnd"/>
+      <w:r>
+        <w:t xml:space="preserve"> dopo l’utente può accedere al proprio profilo con le proprie transazioni e debiti/crediti</w:t>
+      </w:r>
+    </w:p>
+    <w:p>
+      <w:pPr>
+        <w:rPr>
+          <w:color w:val="FF0000"/>
+        </w:rPr>
+      </w:pPr>
+      <w:r>
+        <w:rPr>
+          <w:color w:val="FF0000"/>
+        </w:rPr>
+        <w:t xml:space="preserve">Funzione 3 </w:t>
+      </w:r>
+      <w:proofErr w:type="spellStart"/>
+      <w:r>
+        <w:rPr>
+          <w:color w:val="FF0000"/>
+        </w:rPr>
+        <w:t>PagaDebiti</w:t>
+      </w:r>
+      <w:proofErr w:type="spellEnd"/>
+      <w:r>
+        <w:rPr>
+          <w:color w:val="FF0000"/>
+        </w:rPr>
+        <w:t>:</w:t>
       </w:r>
     </w:p>
     <w:p>
@@ -2363,7 +2430,20 @@
     </w:p>
     <w:p>
       <w:r>
-        <w:t xml:space="preserve">-avere un debito verso una persona/gruppo </w:t>
+        <w:t>-avere un debito verso una persona/gruppo</w:t>
+      </w:r>
+    </w:p>
+    <w:p>
+      <w:r>
+        <w:t>CHI</w:t>
+      </w:r>
+    </w:p>
+    <w:p>
+      <w:r>
+        <w:t>-utente</w:t>
+      </w:r>
+      <w:r>
+        <w:t xml:space="preserve"> </w:t>
       </w:r>
     </w:p>
     <w:p>
@@ -2373,20 +2453,281 @@
     </w:p>
     <w:p>
       <w:r>
-        <w:t>-l’utente può risanare un debito dando la stessa somma a quella persona o gruppo immettendo nella pagina l’importo o schiacciando il bottone risana tutto il debito poi se la  richiesta di risanazione viene accettata anche del altro utente il debito verrà azzerato</w:t>
-      </w:r>
-    </w:p>
-    <w:p>
-      <w:pPr>
-        <w:rPr>
-          <w:color w:val="FF0000"/>
-        </w:rPr>
-      </w:pPr>
-      <w:r>
-        <w:rPr>
-          <w:color w:val="FF0000"/>
-        </w:rPr>
-        <w:t>Funzione 4 CreazioneDebito:</w:t>
+        <w:t xml:space="preserve">-l’utente può risanare un debito dando la stessa somma a quella persona o gruppo immettendo nella pagina l’importo o schiacciando il bottone risana tutto il debito poi se </w:t>
+      </w:r>
+      <w:proofErr w:type="gramStart"/>
+      <w:r>
+        <w:t>la  richiesta</w:t>
+      </w:r>
+      <w:proofErr w:type="gramEnd"/>
+      <w:r>
+        <w:t xml:space="preserve"> di risanazione viene accettata anche del altro utente il debito verrà azzerato</w:t>
+      </w:r>
+    </w:p>
+    <w:p>
+      <w:pPr>
+        <w:rPr>
+          <w:color w:val="FF0000"/>
+        </w:rPr>
+      </w:pPr>
+    </w:p>
+    <w:p>
+      <w:pPr>
+        <w:rPr>
+          <w:color w:val="FF0000"/>
+        </w:rPr>
+      </w:pPr>
+    </w:p>
+    <w:p>
+      <w:pPr>
+        <w:rPr>
+          <w:color w:val="FF0000"/>
+        </w:rPr>
+      </w:pPr>
+    </w:p>
+    <w:p>
+      <w:pPr>
+        <w:rPr>
+          <w:color w:val="FF0000"/>
+        </w:rPr>
+      </w:pPr>
+    </w:p>
+    <w:p>
+      <w:pPr>
+        <w:rPr>
+          <w:color w:val="FF0000"/>
+        </w:rPr>
+      </w:pPr>
+    </w:p>
+    <w:p>
+      <w:pPr>
+        <w:rPr>
+          <w:color w:val="FF0000"/>
+        </w:rPr>
+      </w:pPr>
+    </w:p>
+    <w:p>
+      <w:pPr>
+        <w:rPr>
+          <w:color w:val="FF0000"/>
+        </w:rPr>
+      </w:pPr>
+    </w:p>
+    <w:p>
+      <w:pPr>
+        <w:rPr>
+          <w:color w:val="FF0000"/>
+        </w:rPr>
+      </w:pPr>
+    </w:p>
+    <w:p>
+      <w:pPr>
+        <w:rPr>
+          <w:color w:val="FF0000"/>
+        </w:rPr>
+      </w:pPr>
+    </w:p>
+    <w:p>
+      <w:pPr>
+        <w:rPr>
+          <w:color w:val="FF0000"/>
+        </w:rPr>
+      </w:pPr>
+    </w:p>
+    <w:p>
+      <w:pPr>
+        <w:rPr>
+          <w:color w:val="FF0000"/>
+        </w:rPr>
+      </w:pPr>
+    </w:p>
+    <w:p>
+      <w:pPr>
+        <w:rPr>
+          <w:color w:val="FF0000"/>
+        </w:rPr>
+      </w:pPr>
+    </w:p>
+    <w:p>
+      <w:pPr>
+        <w:rPr>
+          <w:color w:val="FF0000"/>
+        </w:rPr>
+      </w:pPr>
+    </w:p>
+    <w:p>
+      <w:pPr>
+        <w:rPr>
+          <w:color w:val="FF0000"/>
+        </w:rPr>
+      </w:pPr>
+    </w:p>
+    <w:p>
+      <w:pPr>
+        <w:rPr>
+          <w:color w:val="FF0000"/>
+        </w:rPr>
+      </w:pPr>
+    </w:p>
+    <w:p>
+      <w:pPr>
+        <w:rPr>
+          <w:color w:val="FF0000"/>
+        </w:rPr>
+      </w:pPr>
+    </w:p>
+    <w:p>
+      <w:pPr>
+        <w:rPr>
+          <w:color w:val="FF0000"/>
+        </w:rPr>
+      </w:pPr>
+    </w:p>
+    <w:p>
+      <w:pPr>
+        <w:rPr>
+          <w:color w:val="FF0000"/>
+        </w:rPr>
+      </w:pPr>
+    </w:p>
+    <w:p>
+      <w:pPr>
+        <w:rPr>
+          <w:color w:val="FF0000"/>
+        </w:rPr>
+      </w:pPr>
+    </w:p>
+    <w:p>
+      <w:pPr>
+        <w:rPr>
+          <w:color w:val="FF0000"/>
+        </w:rPr>
+      </w:pPr>
+    </w:p>
+    <w:p>
+      <w:pPr>
+        <w:rPr>
+          <w:color w:val="FF0000"/>
+        </w:rPr>
+      </w:pPr>
+    </w:p>
+    <w:p>
+      <w:pPr>
+        <w:rPr>
+          <w:color w:val="FF0000"/>
+        </w:rPr>
+      </w:pPr>
+    </w:p>
+    <w:p>
+      <w:pPr>
+        <w:rPr>
+          <w:color w:val="FF0000"/>
+        </w:rPr>
+      </w:pPr>
+    </w:p>
+    <w:p>
+      <w:pPr>
+        <w:rPr>
+          <w:color w:val="FF0000"/>
+        </w:rPr>
+      </w:pPr>
+    </w:p>
+    <w:p>
+      <w:pPr>
+        <w:rPr>
+          <w:color w:val="FF0000"/>
+        </w:rPr>
+      </w:pPr>
+    </w:p>
+    <w:p>
+      <w:pPr>
+        <w:rPr>
+          <w:color w:val="FF0000"/>
+        </w:rPr>
+      </w:pPr>
+    </w:p>
+    <w:p>
+      <w:pPr>
+        <w:rPr>
+          <w:color w:val="FF0000"/>
+        </w:rPr>
+      </w:pPr>
+    </w:p>
+    <w:p>
+      <w:pPr>
+        <w:rPr>
+          <w:color w:val="FF0000"/>
+        </w:rPr>
+      </w:pPr>
+    </w:p>
+    <w:p>
+      <w:pPr>
+        <w:rPr>
+          <w:color w:val="FF0000"/>
+        </w:rPr>
+      </w:pPr>
+    </w:p>
+    <w:p>
+      <w:pPr>
+        <w:rPr>
+          <w:color w:val="FF0000"/>
+        </w:rPr>
+      </w:pPr>
+    </w:p>
+    <w:p>
+      <w:pPr>
+        <w:rPr>
+          <w:color w:val="FF0000"/>
+        </w:rPr>
+      </w:pPr>
+    </w:p>
+    <w:p>
+      <w:pPr>
+        <w:rPr>
+          <w:color w:val="FF0000"/>
+        </w:rPr>
+      </w:pPr>
+    </w:p>
+    <w:p>
+      <w:pPr>
+        <w:rPr>
+          <w:color w:val="FF0000"/>
+        </w:rPr>
+      </w:pPr>
+    </w:p>
+    <w:p>
+      <w:pPr>
+        <w:rPr>
+          <w:color w:val="FF0000"/>
+        </w:rPr>
+      </w:pPr>
+    </w:p>
+    <w:p>
+      <w:pPr>
+        <w:rPr>
+          <w:color w:val="FF0000"/>
+        </w:rPr>
+      </w:pPr>
+      <w:r>
+        <w:rPr>
+          <w:color w:val="FF0000"/>
+        </w:rPr>
+        <w:lastRenderedPageBreak/>
+        <w:t xml:space="preserve">Funzione 4 </w:t>
+      </w:r>
+      <w:proofErr w:type="spellStart"/>
+      <w:r>
+        <w:rPr>
+          <w:color w:val="FF0000"/>
+        </w:rPr>
+        <w:t>CreazioneDebito</w:t>
+      </w:r>
+      <w:proofErr w:type="spellEnd"/>
+      <w:r>
+        <w:rPr>
+          <w:color w:val="FF0000"/>
+        </w:rPr>
+        <w:t>:</w:t>
       </w:r>
     </w:p>
     <w:p>
@@ -2401,233 +2742,487 @@
     </w:p>
     <w:p>
       <w:r>
+        <w:t>CHI</w:t>
+      </w:r>
+    </w:p>
+    <w:p>
+      <w:r>
+        <w:t>-utente</w:t>
+      </w:r>
+    </w:p>
+    <w:p>
+      <w:r>
         <w:t>DESCRIZIONE:</w:t>
       </w:r>
     </w:p>
     <w:p>
       <w:r>
-        <w:t>-dover creare un debito con un amico quindi si immette di quanto è il debito e per quale motivo si è creato poi viene inoltrata al altro utente una richiesta di debito quando l’altro utente accetta si crea il debito</w:t>
-      </w:r>
-    </w:p>
-    <w:p>
-      <w:pPr>
-        <w:rPr>
-          <w:color w:val="FF0000"/>
-        </w:rPr>
-      </w:pPr>
-    </w:p>
-    <w:p>
-      <w:pPr>
-        <w:rPr>
-          <w:color w:val="FF0000"/>
-        </w:rPr>
-      </w:pPr>
-    </w:p>
-    <w:p>
-      <w:pPr>
-        <w:rPr>
-          <w:color w:val="FF0000"/>
-        </w:rPr>
-      </w:pPr>
-    </w:p>
-    <w:p>
-      <w:pPr>
-        <w:rPr>
-          <w:color w:val="FF0000"/>
-        </w:rPr>
-      </w:pPr>
-    </w:p>
-    <w:p>
-      <w:pPr>
-        <w:rPr>
-          <w:color w:val="FF0000"/>
-        </w:rPr>
-      </w:pPr>
-    </w:p>
-    <w:p>
-      <w:pPr>
-        <w:rPr>
-          <w:color w:val="FF0000"/>
-        </w:rPr>
-      </w:pPr>
-    </w:p>
-    <w:p>
-      <w:pPr>
-        <w:rPr>
-          <w:color w:val="FF0000"/>
-        </w:rPr>
-      </w:pPr>
-    </w:p>
-    <w:p>
-      <w:pPr>
-        <w:rPr>
-          <w:color w:val="FF0000"/>
-        </w:rPr>
-      </w:pPr>
-    </w:p>
-    <w:p>
-      <w:pPr>
-        <w:rPr>
-          <w:color w:val="FF0000"/>
-        </w:rPr>
-      </w:pPr>
-    </w:p>
-    <w:p>
-      <w:pPr>
-        <w:rPr>
-          <w:color w:val="FF0000"/>
-        </w:rPr>
-      </w:pPr>
-    </w:p>
-    <w:p>
-      <w:pPr>
-        <w:rPr>
-          <w:color w:val="FF0000"/>
-        </w:rPr>
-      </w:pPr>
-    </w:p>
-    <w:p>
-      <w:pPr>
-        <w:rPr>
-          <w:color w:val="FF0000"/>
-        </w:rPr>
-      </w:pPr>
-    </w:p>
-    <w:p>
-      <w:pPr>
-        <w:rPr>
-          <w:color w:val="FF0000"/>
-        </w:rPr>
-      </w:pPr>
-    </w:p>
-    <w:p>
-      <w:pPr>
-        <w:rPr>
-          <w:color w:val="FF0000"/>
-        </w:rPr>
-      </w:pPr>
-    </w:p>
-    <w:p>
-      <w:pPr>
-        <w:rPr>
-          <w:color w:val="FF0000"/>
-        </w:rPr>
-      </w:pPr>
-    </w:p>
-    <w:p>
-      <w:pPr>
-        <w:rPr>
-          <w:color w:val="FF0000"/>
-        </w:rPr>
-      </w:pPr>
-    </w:p>
-    <w:p>
-      <w:pPr>
-        <w:rPr>
-          <w:color w:val="FF0000"/>
-        </w:rPr>
-      </w:pPr>
-    </w:p>
-    <w:p>
-      <w:pPr>
-        <w:rPr>
-          <w:color w:val="FF0000"/>
-        </w:rPr>
-      </w:pPr>
-    </w:p>
-    <w:p>
-      <w:pPr>
-        <w:rPr>
-          <w:color w:val="FF0000"/>
-        </w:rPr>
-      </w:pPr>
-    </w:p>
-    <w:p>
-      <w:pPr>
-        <w:rPr>
-          <w:color w:val="FF0000"/>
-        </w:rPr>
-      </w:pPr>
-    </w:p>
-    <w:p>
-      <w:pPr>
-        <w:rPr>
-          <w:color w:val="FF0000"/>
-        </w:rPr>
-      </w:pPr>
-    </w:p>
-    <w:p>
-      <w:pPr>
-        <w:rPr>
-          <w:color w:val="FF0000"/>
-        </w:rPr>
-      </w:pPr>
-    </w:p>
-    <w:p>
-      <w:pPr>
-        <w:rPr>
-          <w:color w:val="FF0000"/>
-        </w:rPr>
-      </w:pPr>
-    </w:p>
-    <w:p>
-      <w:pPr>
-        <w:rPr>
-          <w:color w:val="FF0000"/>
-        </w:rPr>
-      </w:pPr>
-    </w:p>
-    <w:p>
-      <w:pPr>
-        <w:rPr>
-          <w:color w:val="FF0000"/>
-        </w:rPr>
-      </w:pPr>
-    </w:p>
-    <w:p>
-      <w:pPr>
-        <w:rPr>
-          <w:color w:val="FF0000"/>
-        </w:rPr>
-      </w:pPr>
-    </w:p>
-    <w:p>
-      <w:pPr>
-        <w:rPr>
-          <w:color w:val="FF0000"/>
-        </w:rPr>
-      </w:pPr>
-    </w:p>
-    <w:p>
-      <w:pPr>
-        <w:rPr>
-          <w:color w:val="FF0000"/>
-        </w:rPr>
-      </w:pPr>
-    </w:p>
-    <w:p>
-      <w:pPr>
-        <w:rPr>
-          <w:color w:val="FF0000"/>
-        </w:rPr>
-      </w:pPr>
-    </w:p>
-    <w:p>
-      <w:pPr>
-        <w:rPr>
-          <w:color w:val="FF0000"/>
-        </w:rPr>
-      </w:pPr>
-    </w:p>
-    <w:p>
-      <w:pPr>
-        <w:rPr>
-          <w:color w:val="FF0000"/>
-        </w:rPr>
-      </w:pPr>
-    </w:p>
-    <w:p>
-      <w:pPr>
+        <w:t xml:space="preserve">-dover creare un debito con un amico quindi si immette di quanto è il debito e per quale motivo si è creato poi viene inoltrata </w:t>
+      </w:r>
+      <w:proofErr w:type="gramStart"/>
+      <w:r>
+        <w:t>al altro</w:t>
+      </w:r>
+      <w:proofErr w:type="gramEnd"/>
+      <w:r>
+        <w:t xml:space="preserve"> utente una richiesta di debito quando l’altro utente accetta si crea il debito</w:t>
+      </w:r>
+    </w:p>
+    <w:p>
+      <w:pPr>
+        <w:ind w:right="-4111"/>
+        <w:rPr>
+          <w:color w:val="FF0000"/>
+        </w:rPr>
+      </w:pPr>
+      <w:r>
+        <w:rPr>
+          <w:color w:val="FF0000"/>
+        </w:rPr>
+        <w:t xml:space="preserve">Funzione 5 </w:t>
+      </w:r>
+      <w:proofErr w:type="spellStart"/>
+      <w:r>
+        <w:rPr>
+          <w:color w:val="FF0000"/>
+        </w:rPr>
+        <w:t>CreazioneCredito</w:t>
+      </w:r>
+      <w:proofErr w:type="spellEnd"/>
+      <w:r>
+        <w:rPr>
+          <w:color w:val="FF0000"/>
+        </w:rPr>
+        <w:t>:</w:t>
+      </w:r>
+    </w:p>
+    <w:p>
+      <w:pPr>
+        <w:ind w:right="-4111"/>
+      </w:pPr>
+      <w:r>
+        <w:t>PREREQUISITI:</w:t>
+      </w:r>
+    </w:p>
+    <w:p>
+      <w:pPr>
+        <w:ind w:right="-4111"/>
+      </w:pPr>
+      <w:r>
+        <w:t>-avere un amico</w:t>
+      </w:r>
+    </w:p>
+    <w:p>
+      <w:r>
+        <w:t>CHI</w:t>
+      </w:r>
+    </w:p>
+    <w:p>
+      <w:r>
+        <w:t>-utente</w:t>
+      </w:r>
+    </w:p>
+    <w:p>
+      <w:pPr>
+        <w:ind w:right="-4111"/>
+      </w:pPr>
+      <w:r>
+        <w:t>DESCRIZIONE:</w:t>
+      </w:r>
+    </w:p>
+    <w:p>
+      <w:pPr>
+        <w:ind w:right="-4111"/>
+      </w:pPr>
+      <w:r>
+        <w:t xml:space="preserve">-dover creare un credito con un amico quindi si immette di quanto è il credito e per quale motivo si è creato poi viene inoltrata </w:t>
+      </w:r>
+      <w:proofErr w:type="gramStart"/>
+      <w:r>
+        <w:t>al altro</w:t>
+      </w:r>
+      <w:proofErr w:type="gramEnd"/>
+      <w:r>
+        <w:t xml:space="preserve"> utente una richiesta di credito quando l’altro utente accetta si crea il credito</w:t>
+      </w:r>
+    </w:p>
+    <w:p>
+      <w:pPr>
+        <w:ind w:right="-4111"/>
+        <w:rPr>
+          <w:color w:val="FF0000"/>
+        </w:rPr>
+      </w:pPr>
+      <w:r>
+        <w:rPr>
+          <w:color w:val="FF0000"/>
+        </w:rPr>
+        <w:t xml:space="preserve">Funzione 6 </w:t>
+      </w:r>
+      <w:proofErr w:type="spellStart"/>
+      <w:r>
+        <w:rPr>
+          <w:color w:val="FF0000"/>
+        </w:rPr>
+        <w:t>SemplificazioneDebiti</w:t>
+      </w:r>
+      <w:proofErr w:type="spellEnd"/>
+      <w:r>
+        <w:rPr>
+          <w:color w:val="FF0000"/>
+        </w:rPr>
+        <w:t>:</w:t>
+      </w:r>
+    </w:p>
+    <w:p>
+      <w:pPr>
+        <w:ind w:right="-4111"/>
+      </w:pPr>
+      <w:r>
+        <w:t>PREREQUISITI:</w:t>
+      </w:r>
+    </w:p>
+    <w:p>
+      <w:pPr>
+        <w:ind w:right="-4111"/>
+      </w:pPr>
+      <w:r>
+        <w:t>-avere debiti e crediti verso un amico</w:t>
+      </w:r>
+    </w:p>
+    <w:p>
+      <w:r>
+        <w:t>CHI</w:t>
+      </w:r>
+    </w:p>
+    <w:p>
+      <w:r>
+        <w:t>-utente</w:t>
+      </w:r>
+    </w:p>
+    <w:p>
+      <w:pPr>
+        <w:ind w:right="-4111"/>
+      </w:pPr>
+      <w:r>
+        <w:t xml:space="preserve">DESCRIZIONE </w:t>
+      </w:r>
+    </w:p>
+    <w:p>
+      <w:pPr>
+        <w:ind w:right="-4111"/>
+      </w:pPr>
+      <w:r>
+        <w:t xml:space="preserve">-avere un debito di, per esempio, 10 euro verso bossi pero oggi bossi ha fatto un debito verso di me di 5 euro quindi al posto di dire che bossi mi deve 5 euro e io devo a bossi 10 euro diciamo che io devo a bossi 5 euro </w:t>
+      </w:r>
+      <w:proofErr w:type="spellStart"/>
+      <w:r>
+        <w:t>perche</w:t>
+      </w:r>
+      <w:proofErr w:type="spellEnd"/>
+      <w:r>
+        <w:t xml:space="preserve"> il debito si semplifica.</w:t>
+      </w:r>
+    </w:p>
+    <w:p>
+      <w:pPr>
+        <w:ind w:right="-4111"/>
+        <w:rPr>
+          <w:color w:val="FF0000"/>
+        </w:rPr>
+      </w:pPr>
+    </w:p>
+    <w:p>
+      <w:pPr>
+        <w:ind w:right="-4111"/>
+        <w:rPr>
+          <w:color w:val="FF0000"/>
+        </w:rPr>
+      </w:pPr>
+    </w:p>
+    <w:p>
+      <w:pPr>
+        <w:ind w:right="-4111"/>
+        <w:rPr>
+          <w:color w:val="FF0000"/>
+        </w:rPr>
+      </w:pPr>
+    </w:p>
+    <w:p>
+      <w:pPr>
+        <w:ind w:right="-4111"/>
+        <w:rPr>
+          <w:color w:val="FF0000"/>
+        </w:rPr>
+      </w:pPr>
+    </w:p>
+    <w:p>
+      <w:pPr>
+        <w:ind w:right="-4111"/>
+        <w:rPr>
+          <w:color w:val="FF0000"/>
+        </w:rPr>
+      </w:pPr>
+    </w:p>
+    <w:p>
+      <w:pPr>
+        <w:ind w:right="-4111"/>
+        <w:rPr>
+          <w:color w:val="FF0000"/>
+        </w:rPr>
+      </w:pPr>
+    </w:p>
+    <w:p>
+      <w:pPr>
+        <w:ind w:right="-4111"/>
+        <w:rPr>
+          <w:color w:val="FF0000"/>
+        </w:rPr>
+      </w:pPr>
+    </w:p>
+    <w:p>
+      <w:pPr>
+        <w:ind w:right="-4111"/>
+        <w:rPr>
+          <w:color w:val="FF0000"/>
+        </w:rPr>
+      </w:pPr>
+    </w:p>
+    <w:p>
+      <w:pPr>
+        <w:ind w:right="-4111"/>
+        <w:rPr>
+          <w:color w:val="FF0000"/>
+        </w:rPr>
+      </w:pPr>
+    </w:p>
+    <w:p>
+      <w:pPr>
+        <w:ind w:right="-4111"/>
+        <w:rPr>
+          <w:color w:val="FF0000"/>
+        </w:rPr>
+      </w:pPr>
+    </w:p>
+    <w:p>
+      <w:pPr>
+        <w:ind w:right="-4111"/>
+        <w:rPr>
+          <w:color w:val="FF0000"/>
+        </w:rPr>
+      </w:pPr>
+    </w:p>
+    <w:p>
+      <w:pPr>
+        <w:ind w:right="-4111"/>
+        <w:rPr>
+          <w:color w:val="FF0000"/>
+        </w:rPr>
+      </w:pPr>
+    </w:p>
+    <w:p>
+      <w:pPr>
+        <w:ind w:right="-4111"/>
+        <w:rPr>
+          <w:color w:val="FF0000"/>
+        </w:rPr>
+      </w:pPr>
+    </w:p>
+    <w:p>
+      <w:pPr>
+        <w:ind w:right="-4111"/>
+        <w:rPr>
+          <w:color w:val="FF0000"/>
+        </w:rPr>
+      </w:pPr>
+    </w:p>
+    <w:p>
+      <w:pPr>
+        <w:ind w:right="-4111"/>
+        <w:rPr>
+          <w:color w:val="FF0000"/>
+        </w:rPr>
+      </w:pPr>
+    </w:p>
+    <w:p>
+      <w:pPr>
+        <w:ind w:right="-4111"/>
+        <w:rPr>
+          <w:color w:val="FF0000"/>
+        </w:rPr>
+      </w:pPr>
+    </w:p>
+    <w:p>
+      <w:pPr>
+        <w:ind w:right="-4111"/>
+        <w:rPr>
+          <w:color w:val="FF0000"/>
+        </w:rPr>
+      </w:pPr>
+    </w:p>
+    <w:p>
+      <w:pPr>
+        <w:ind w:right="-4111"/>
+        <w:rPr>
+          <w:color w:val="FF0000"/>
+        </w:rPr>
+      </w:pPr>
+    </w:p>
+    <w:p>
+      <w:pPr>
+        <w:ind w:right="-4111"/>
+        <w:rPr>
+          <w:color w:val="FF0000"/>
+        </w:rPr>
+      </w:pPr>
+    </w:p>
+    <w:p>
+      <w:pPr>
+        <w:ind w:right="-4111"/>
+        <w:rPr>
+          <w:color w:val="FF0000"/>
+        </w:rPr>
+      </w:pPr>
+    </w:p>
+    <w:p>
+      <w:pPr>
+        <w:ind w:right="-4111"/>
+        <w:rPr>
+          <w:color w:val="FF0000"/>
+        </w:rPr>
+      </w:pPr>
+    </w:p>
+    <w:p>
+      <w:pPr>
+        <w:ind w:right="-4111"/>
+        <w:rPr>
+          <w:color w:val="FF0000"/>
+        </w:rPr>
+      </w:pPr>
+    </w:p>
+    <w:p>
+      <w:pPr>
+        <w:ind w:right="-4111"/>
+        <w:rPr>
+          <w:color w:val="FF0000"/>
+        </w:rPr>
+      </w:pPr>
+    </w:p>
+    <w:p>
+      <w:pPr>
+        <w:ind w:right="-4111"/>
+        <w:rPr>
+          <w:color w:val="FF0000"/>
+        </w:rPr>
+      </w:pPr>
+    </w:p>
+    <w:p>
+      <w:pPr>
+        <w:ind w:right="-4111"/>
+        <w:rPr>
+          <w:color w:val="FF0000"/>
+        </w:rPr>
+      </w:pPr>
+    </w:p>
+    <w:p>
+      <w:pPr>
+        <w:ind w:right="-4111"/>
+        <w:rPr>
+          <w:color w:val="FF0000"/>
+        </w:rPr>
+      </w:pPr>
+    </w:p>
+    <w:p>
+      <w:pPr>
+        <w:ind w:right="-4111"/>
+        <w:rPr>
+          <w:color w:val="FF0000"/>
+        </w:rPr>
+      </w:pPr>
+    </w:p>
+    <w:p>
+      <w:pPr>
+        <w:ind w:right="-4111"/>
+        <w:rPr>
+          <w:color w:val="FF0000"/>
+        </w:rPr>
+      </w:pPr>
+    </w:p>
+    <w:p>
+      <w:pPr>
+        <w:ind w:right="-4111"/>
+        <w:rPr>
+          <w:color w:val="FF0000"/>
+        </w:rPr>
+      </w:pPr>
+    </w:p>
+    <w:p>
+      <w:pPr>
+        <w:ind w:right="-4111"/>
+        <w:rPr>
+          <w:color w:val="FF0000"/>
+        </w:rPr>
+      </w:pPr>
+    </w:p>
+    <w:p>
+      <w:pPr>
+        <w:ind w:right="-4111"/>
+        <w:rPr>
+          <w:color w:val="FF0000"/>
+        </w:rPr>
+      </w:pPr>
+    </w:p>
+    <w:p>
+      <w:pPr>
+        <w:ind w:right="-4111"/>
+        <w:rPr>
+          <w:color w:val="FF0000"/>
+        </w:rPr>
+      </w:pPr>
+    </w:p>
+    <w:p>
+      <w:pPr>
+        <w:ind w:right="-4111"/>
+        <w:rPr>
+          <w:color w:val="FF0000"/>
+        </w:rPr>
+      </w:pPr>
+    </w:p>
+    <w:p>
+      <w:pPr>
+        <w:ind w:right="-4111"/>
+        <w:rPr>
+          <w:color w:val="FF0000"/>
+        </w:rPr>
+      </w:pPr>
+    </w:p>
+    <w:p>
+      <w:pPr>
+        <w:ind w:right="-4111"/>
+        <w:rPr>
+          <w:color w:val="FF0000"/>
+        </w:rPr>
+      </w:pPr>
+    </w:p>
+    <w:p>
+      <w:pPr>
+        <w:ind w:right="-4111"/>
+        <w:rPr>
+          <w:color w:val="FF0000"/>
+        </w:rPr>
+      </w:pPr>
+    </w:p>
+    <w:p>
+      <w:pPr>
+        <w:ind w:right="-4111"/>
+        <w:rPr>
+          <w:color w:val="FF0000"/>
+        </w:rPr>
+      </w:pPr>
+    </w:p>
+    <w:p>
+      <w:pPr>
+        <w:ind w:right="-4111"/>
         <w:rPr>
           <w:color w:val="FF0000"/>
         </w:rPr>
@@ -2645,7 +3240,7 @@
           <w:color w:val="FF0000"/>
         </w:rPr>
         <w:lastRenderedPageBreak/>
-        <w:t>Funzione 5 CreazioneCredito:</w:t>
+        <w:t>Funzione 7 Statistiche:</w:t>
       </w:r>
     </w:p>
     <w:p>
@@ -2661,7 +3256,22 @@
         <w:ind w:right="-4111"/>
       </w:pPr>
       <w:r>
-        <w:t>-avere un amico</w:t>
+        <w:t xml:space="preserve">-avere uno storico di </w:t>
+      </w:r>
+      <w:proofErr w:type="spellStart"/>
+      <w:r>
+        <w:t>attivita</w:t>
+      </w:r>
+      <w:proofErr w:type="spellEnd"/>
+    </w:p>
+    <w:p>
+      <w:r>
+        <w:t>CHI</w:t>
+      </w:r>
+    </w:p>
+    <w:p>
+      <w:r>
+        <w:t>-utente</w:t>
       </w:r>
     </w:p>
     <w:p>
@@ -2677,21 +3287,29 @@
         <w:ind w:right="-4111"/>
       </w:pPr>
       <w:r>
-        <w:t>-dover creare un credito con un amico quindi si immette di quanto è il credito e per quale motivo si è creato poi viene inoltrata al altro utente una richiesta di credito quando l’altro utente accetta si crea il credito</w:t>
-      </w:r>
-    </w:p>
-    <w:p>
-      <w:pPr>
-        <w:ind w:right="-4111"/>
-        <w:rPr>
-          <w:color w:val="FF0000"/>
-        </w:rPr>
-      </w:pPr>
-      <w:r>
-        <w:rPr>
-          <w:color w:val="FF0000"/>
-        </w:rPr>
-        <w:t>Funzione 6 SemplificazioneDebiti:</w:t>
+        <w:t xml:space="preserve">-creazione di grafici e statistiche in una pagina in base alle </w:t>
+      </w:r>
+      <w:proofErr w:type="gramStart"/>
+      <w:r>
+        <w:t>tue  attività</w:t>
+      </w:r>
+      <w:proofErr w:type="gramEnd"/>
+      <w:r>
+        <w:t xml:space="preserve"> quindi per esempio in quanto paghi i debiti di media in quanto ricevi i crediti che hai di media quanto sei indebitato di media quanti crediti hai di media ecc..</w:t>
+      </w:r>
+    </w:p>
+    <w:p>
+      <w:pPr>
+        <w:ind w:right="-4111"/>
+        <w:rPr>
+          <w:color w:val="FF0000"/>
+        </w:rPr>
+      </w:pPr>
+      <w:r>
+        <w:rPr>
+          <w:color w:val="FF0000"/>
+        </w:rPr>
+        <w:t>Funzione 8 Ricerca:</w:t>
       </w:r>
     </w:p>
     <w:p>
@@ -2707,37 +3325,80 @@
         <w:ind w:right="-4111"/>
       </w:pPr>
       <w:r>
-        <w:t>-avere debiti e crediti verso un amico</w:t>
-      </w:r>
-    </w:p>
-    <w:p>
-      <w:pPr>
-        <w:ind w:right="-4111"/>
-      </w:pPr>
-      <w:r>
-        <w:t xml:space="preserve">DESCRIZIONE </w:t>
-      </w:r>
-    </w:p>
-    <w:p>
-      <w:pPr>
-        <w:ind w:right="-4111"/>
-      </w:pPr>
-      <w:r>
-        <w:t>-avere un debito di, per esempio, 10 euro verso bossi pero oggi bossi ha fatto un debito verso di me di 5 euro quindi al posto di dire che bossi mi deve 5 euro e io devo a bossi 10 euro diciamo che io devo a bossi 5 euro perche il debito si semplifica.</w:t>
-      </w:r>
-    </w:p>
-    <w:p>
-      <w:pPr>
-        <w:ind w:right="-4111"/>
-        <w:rPr>
-          <w:color w:val="FF0000"/>
-        </w:rPr>
-      </w:pPr>
-      <w:r>
-        <w:rPr>
-          <w:color w:val="FF0000"/>
-        </w:rPr>
-        <w:t>Funzione 7 Statistiche:</w:t>
+        <w:t xml:space="preserve">-avere uno storico di </w:t>
+      </w:r>
+      <w:proofErr w:type="spellStart"/>
+      <w:r>
+        <w:t>attivita</w:t>
+      </w:r>
+      <w:proofErr w:type="spellEnd"/>
+    </w:p>
+    <w:p>
+      <w:r>
+        <w:t>CHI</w:t>
+      </w:r>
+    </w:p>
+    <w:p>
+      <w:r>
+        <w:t>-utente</w:t>
+      </w:r>
+      <w:r>
+        <w:t xml:space="preserve"> </w:t>
+      </w:r>
+    </w:p>
+    <w:p>
+      <w:pPr>
+        <w:ind w:right="-4111"/>
+        <w:rPr>
+          <w:u w:val="single"/>
+        </w:rPr>
+      </w:pPr>
+      <w:r>
+        <w:t>DESCRIZIONE:</w:t>
+      </w:r>
+    </w:p>
+    <w:p>
+      <w:pPr>
+        <w:ind w:right="-4111"/>
+      </w:pPr>
+      <w:r>
+        <w:t xml:space="preserve">-ricerca di spese per etichetta come </w:t>
+      </w:r>
+      <w:proofErr w:type="gramStart"/>
+      <w:r>
+        <w:t>spesa,  uscite</w:t>
+      </w:r>
+      <w:proofErr w:type="gramEnd"/>
+      <w:r>
+        <w:t>, debiti ecc.. in modo da poter avere una ricerca più rapida nel caso si stesse cercando dei pagamenti</w:t>
+      </w:r>
+    </w:p>
+    <w:p>
+      <w:pPr>
+        <w:ind w:right="-4111"/>
+        <w:rPr>
+          <w:color w:val="FF0000"/>
+        </w:rPr>
+      </w:pPr>
+      <w:r>
+        <w:rPr>
+          <w:color w:val="FF0000"/>
+        </w:rPr>
+        <w:t xml:space="preserve">Funzione 9 </w:t>
+      </w:r>
+      <w:proofErr w:type="spellStart"/>
+      <w:r>
+        <w:rPr>
+          <w:color w:val="FF0000"/>
+        </w:rPr>
+        <w:t>DivisioneDebiti</w:t>
+      </w:r>
+      <w:proofErr w:type="spellEnd"/>
+      <w:r>
+        <w:rPr>
+          <w:color w:val="FF0000"/>
+        </w:rPr>
+        <w:t>:</w:t>
       </w:r>
     </w:p>
     <w:p>
@@ -2753,333 +3414,320 @@
         <w:ind w:right="-4111"/>
       </w:pPr>
       <w:r>
-        <w:t>-avere uno storico di attivita</w:t>
-      </w:r>
-    </w:p>
-    <w:p>
-      <w:pPr>
-        <w:ind w:right="-4111"/>
-      </w:pPr>
-      <w:r>
-        <w:t>DESCRIZIONE:</w:t>
-      </w:r>
-    </w:p>
-    <w:p>
-      <w:pPr>
-        <w:ind w:right="-4111"/>
-      </w:pPr>
-      <w:r>
-        <w:t>-creazione di grafici e statistiche in una pagina in base alle tue  attività quindi per esempio in quanto paghi i debiti di media in quanto ricevi i crediti che hai di media quanto sei indebitato di media quanti crediti hai di media ecc..</w:t>
-      </w:r>
-    </w:p>
-    <w:p>
-      <w:pPr>
-        <w:ind w:right="-4111"/>
-        <w:rPr>
-          <w:color w:val="FF0000"/>
-        </w:rPr>
-      </w:pPr>
-      <w:r>
-        <w:rPr>
-          <w:color w:val="FF0000"/>
-        </w:rPr>
-        <w:t>Funzione 8 Ricerca:</w:t>
-      </w:r>
-    </w:p>
-    <w:p>
-      <w:pPr>
-        <w:ind w:right="-4111"/>
-      </w:pPr>
-      <w:r>
-        <w:t>PREREQUISITI:</w:t>
-      </w:r>
-    </w:p>
-    <w:p>
-      <w:pPr>
-        <w:ind w:right="-4111"/>
-      </w:pPr>
-      <w:r>
-        <w:t xml:space="preserve">-avere uno storico di attivita </w:t>
-      </w:r>
-    </w:p>
-    <w:p>
-      <w:pPr>
-        <w:ind w:right="-4111"/>
-        <w:rPr>
-          <w:u w:val="single"/>
-        </w:rPr>
-      </w:pPr>
-      <w:r>
-        <w:t>DESCRIZIONE:</w:t>
-      </w:r>
-    </w:p>
-    <w:p>
-      <w:pPr>
-        <w:ind w:right="-4111"/>
-      </w:pPr>
-      <w:r>
-        <w:t>-ricerca di spese per etichetta come spesa,  uscite, debiti ecc.. in modo da poter avere una ricerca più rapida nel caso si stesse cercando dei pagamenti</w:t>
-      </w:r>
-    </w:p>
-    <w:p>
-      <w:pPr>
-        <w:ind w:right="-4111"/>
-        <w:rPr>
-          <w:color w:val="FF0000"/>
-        </w:rPr>
-      </w:pPr>
-      <w:r>
-        <w:rPr>
-          <w:color w:val="FF0000"/>
-        </w:rPr>
-        <w:t>Funzione 9 DivisioneDebiti:</w:t>
-      </w:r>
-    </w:p>
-    <w:p>
-      <w:pPr>
-        <w:ind w:right="-4111"/>
-      </w:pPr>
-      <w:r>
-        <w:t>PREREQUISITI:</w:t>
-      </w:r>
-    </w:p>
-    <w:p>
-      <w:pPr>
-        <w:ind w:right="-4111"/>
-      </w:pPr>
-      <w:r>
         <w:t>-avere un gruppo</w:t>
       </w:r>
     </w:p>
     <w:p>
       <w:r>
+        <w:t>CHI</w:t>
+      </w:r>
+    </w:p>
+    <w:p>
+      <w:r>
+        <w:t>-utente</w:t>
+      </w:r>
+    </w:p>
+    <w:p>
+      <w:r>
         <w:t>DESCCRIZIONE:</w:t>
       </w:r>
     </w:p>
     <w:p>
       <w:r>
-        <w:t>-in un gruppo si crea un  debito per esempio di 100 euro per la spesa in un appartamento si può decidere come dividere le spese su ogninuo o in percentuale o direttamente con la cifra o con dei collegamnti veloci come alla romana.</w:t>
-      </w:r>
-    </w:p>
-    <w:p>
-      <w:pPr>
-        <w:rPr>
-          <w:color w:val="FF0000"/>
-        </w:rPr>
-      </w:pPr>
-    </w:p>
-    <w:p>
-      <w:pPr>
-        <w:rPr>
-          <w:color w:val="FF0000"/>
-        </w:rPr>
-      </w:pPr>
-    </w:p>
-    <w:p>
-      <w:pPr>
-        <w:rPr>
-          <w:color w:val="FF0000"/>
-        </w:rPr>
-      </w:pPr>
-    </w:p>
-    <w:p>
-      <w:pPr>
-        <w:rPr>
-          <w:color w:val="FF0000"/>
-        </w:rPr>
-      </w:pPr>
-    </w:p>
-    <w:p>
-      <w:pPr>
-        <w:rPr>
-          <w:color w:val="FF0000"/>
-        </w:rPr>
-      </w:pPr>
-    </w:p>
-    <w:p>
-      <w:pPr>
-        <w:rPr>
-          <w:color w:val="FF0000"/>
-        </w:rPr>
-      </w:pPr>
-    </w:p>
-    <w:p>
-      <w:pPr>
-        <w:rPr>
-          <w:color w:val="FF0000"/>
-        </w:rPr>
-      </w:pPr>
-    </w:p>
-    <w:p>
-      <w:pPr>
-        <w:rPr>
-          <w:color w:val="FF0000"/>
-        </w:rPr>
-      </w:pPr>
-    </w:p>
-    <w:p>
-      <w:pPr>
-        <w:rPr>
-          <w:color w:val="FF0000"/>
-        </w:rPr>
-      </w:pPr>
-    </w:p>
-    <w:p>
-      <w:pPr>
-        <w:rPr>
-          <w:color w:val="FF0000"/>
-        </w:rPr>
-      </w:pPr>
-    </w:p>
-    <w:p>
-      <w:pPr>
-        <w:rPr>
-          <w:color w:val="FF0000"/>
-        </w:rPr>
-      </w:pPr>
-    </w:p>
-    <w:p>
-      <w:pPr>
-        <w:rPr>
-          <w:color w:val="FF0000"/>
-        </w:rPr>
-      </w:pPr>
-    </w:p>
-    <w:p>
-      <w:pPr>
-        <w:rPr>
-          <w:color w:val="FF0000"/>
-        </w:rPr>
-      </w:pPr>
-    </w:p>
-    <w:p>
-      <w:pPr>
-        <w:rPr>
-          <w:color w:val="FF0000"/>
-        </w:rPr>
-      </w:pPr>
-    </w:p>
-    <w:p>
-      <w:pPr>
-        <w:rPr>
-          <w:color w:val="FF0000"/>
-        </w:rPr>
-      </w:pPr>
-    </w:p>
-    <w:p>
-      <w:pPr>
-        <w:rPr>
-          <w:color w:val="FF0000"/>
-        </w:rPr>
-      </w:pPr>
-    </w:p>
-    <w:p>
-      <w:pPr>
-        <w:rPr>
-          <w:color w:val="FF0000"/>
-        </w:rPr>
-      </w:pPr>
-    </w:p>
-    <w:p>
-      <w:pPr>
-        <w:rPr>
-          <w:color w:val="FF0000"/>
-        </w:rPr>
-      </w:pPr>
-    </w:p>
-    <w:p>
-      <w:pPr>
-        <w:rPr>
-          <w:color w:val="FF0000"/>
-        </w:rPr>
-      </w:pPr>
-    </w:p>
-    <w:p>
-      <w:pPr>
-        <w:rPr>
-          <w:color w:val="FF0000"/>
-        </w:rPr>
-      </w:pPr>
-    </w:p>
-    <w:p>
-      <w:pPr>
-        <w:rPr>
-          <w:color w:val="FF0000"/>
-        </w:rPr>
-      </w:pPr>
-    </w:p>
-    <w:p>
-      <w:pPr>
-        <w:rPr>
-          <w:color w:val="FF0000"/>
-        </w:rPr>
-      </w:pPr>
-    </w:p>
-    <w:p>
-      <w:pPr>
-        <w:rPr>
-          <w:color w:val="FF0000"/>
-        </w:rPr>
-      </w:pPr>
-    </w:p>
-    <w:p>
-      <w:pPr>
-        <w:rPr>
-          <w:color w:val="FF0000"/>
-        </w:rPr>
-      </w:pPr>
-    </w:p>
-    <w:p>
-      <w:pPr>
-        <w:rPr>
-          <w:color w:val="FF0000"/>
-        </w:rPr>
-      </w:pPr>
-    </w:p>
-    <w:p>
-      <w:pPr>
-        <w:rPr>
-          <w:color w:val="FF0000"/>
-        </w:rPr>
-      </w:pPr>
-    </w:p>
-    <w:p>
-      <w:pPr>
-        <w:rPr>
-          <w:color w:val="FF0000"/>
-        </w:rPr>
-      </w:pPr>
-    </w:p>
-    <w:p>
-      <w:pPr>
-        <w:rPr>
-          <w:color w:val="FF0000"/>
-        </w:rPr>
-      </w:pPr>
-    </w:p>
-    <w:p>
-      <w:pPr>
-        <w:rPr>
-          <w:color w:val="FF0000"/>
-        </w:rPr>
-      </w:pPr>
-    </w:p>
-    <w:p>
-      <w:pPr>
-        <w:rPr>
-          <w:color w:val="FF0000"/>
-        </w:rPr>
-      </w:pPr>
-    </w:p>
-    <w:p>
-      <w:pPr>
-        <w:rPr>
-          <w:color w:val="FF0000"/>
-        </w:rPr>
-      </w:pPr>
-    </w:p>
-    <w:p>
-      <w:pPr>
+        <w:t xml:space="preserve">-in un gruppo si crea </w:t>
+      </w:r>
+      <w:proofErr w:type="gramStart"/>
+      <w:r>
+        <w:t>un  debito</w:t>
+      </w:r>
+      <w:proofErr w:type="gramEnd"/>
+      <w:r>
+        <w:t xml:space="preserve"> per esempio di 100 euro per la spesa in un appartamento si può decidere come dividere le spese su </w:t>
+      </w:r>
+      <w:proofErr w:type="spellStart"/>
+      <w:r>
+        <w:t>ogninuo</w:t>
+      </w:r>
+      <w:proofErr w:type="spellEnd"/>
+      <w:r>
+        <w:t xml:space="preserve"> o in percentuale o direttamente con la cifra o con dei </w:t>
+      </w:r>
+      <w:proofErr w:type="spellStart"/>
+      <w:r>
+        <w:t>collegamnti</w:t>
+      </w:r>
+      <w:proofErr w:type="spellEnd"/>
+      <w:r>
+        <w:t xml:space="preserve"> veloci come alla romana.</w:t>
+      </w:r>
+    </w:p>
+    <w:p>
+      <w:pPr>
+        <w:rPr>
+          <w:color w:val="FF0000"/>
+        </w:rPr>
+      </w:pPr>
+    </w:p>
+    <w:p>
+      <w:pPr>
+        <w:rPr>
+          <w:color w:val="FF0000"/>
+        </w:rPr>
+      </w:pPr>
+    </w:p>
+    <w:p>
+      <w:pPr>
+        <w:rPr>
+          <w:color w:val="FF0000"/>
+        </w:rPr>
+      </w:pPr>
+    </w:p>
+    <w:p>
+      <w:pPr>
+        <w:rPr>
+          <w:color w:val="FF0000"/>
+        </w:rPr>
+      </w:pPr>
+    </w:p>
+    <w:p>
+      <w:pPr>
+        <w:rPr>
+          <w:color w:val="FF0000"/>
+        </w:rPr>
+      </w:pPr>
+    </w:p>
+    <w:p>
+      <w:pPr>
+        <w:rPr>
+          <w:color w:val="FF0000"/>
+        </w:rPr>
+      </w:pPr>
+    </w:p>
+    <w:p>
+      <w:pPr>
+        <w:rPr>
+          <w:color w:val="FF0000"/>
+        </w:rPr>
+      </w:pPr>
+    </w:p>
+    <w:p>
+      <w:pPr>
+        <w:rPr>
+          <w:color w:val="FF0000"/>
+        </w:rPr>
+      </w:pPr>
+    </w:p>
+    <w:p>
+      <w:pPr>
+        <w:rPr>
+          <w:color w:val="FF0000"/>
+        </w:rPr>
+      </w:pPr>
+    </w:p>
+    <w:p>
+      <w:pPr>
+        <w:rPr>
+          <w:color w:val="FF0000"/>
+        </w:rPr>
+      </w:pPr>
+    </w:p>
+    <w:p>
+      <w:pPr>
+        <w:rPr>
+          <w:color w:val="FF0000"/>
+        </w:rPr>
+      </w:pPr>
+    </w:p>
+    <w:p>
+      <w:pPr>
+        <w:rPr>
+          <w:color w:val="FF0000"/>
+        </w:rPr>
+      </w:pPr>
+    </w:p>
+    <w:p>
+      <w:pPr>
+        <w:rPr>
+          <w:color w:val="FF0000"/>
+        </w:rPr>
+      </w:pPr>
+    </w:p>
+    <w:p>
+      <w:pPr>
+        <w:rPr>
+          <w:color w:val="FF0000"/>
+        </w:rPr>
+      </w:pPr>
+    </w:p>
+    <w:p>
+      <w:pPr>
+        <w:rPr>
+          <w:color w:val="FF0000"/>
+        </w:rPr>
+      </w:pPr>
+    </w:p>
+    <w:p>
+      <w:pPr>
+        <w:rPr>
+          <w:color w:val="FF0000"/>
+        </w:rPr>
+      </w:pPr>
+    </w:p>
+    <w:p>
+      <w:pPr>
+        <w:rPr>
+          <w:color w:val="FF0000"/>
+        </w:rPr>
+      </w:pPr>
+    </w:p>
+    <w:p>
+      <w:pPr>
+        <w:rPr>
+          <w:color w:val="FF0000"/>
+        </w:rPr>
+      </w:pPr>
+    </w:p>
+    <w:p>
+      <w:pPr>
+        <w:rPr>
+          <w:color w:val="FF0000"/>
+        </w:rPr>
+      </w:pPr>
+    </w:p>
+    <w:p>
+      <w:pPr>
+        <w:rPr>
+          <w:color w:val="FF0000"/>
+        </w:rPr>
+      </w:pPr>
+    </w:p>
+    <w:p>
+      <w:pPr>
+        <w:rPr>
+          <w:color w:val="FF0000"/>
+        </w:rPr>
+      </w:pPr>
+    </w:p>
+    <w:p>
+      <w:pPr>
+        <w:rPr>
+          <w:color w:val="FF0000"/>
+        </w:rPr>
+      </w:pPr>
+    </w:p>
+    <w:p>
+      <w:pPr>
+        <w:rPr>
+          <w:color w:val="FF0000"/>
+        </w:rPr>
+      </w:pPr>
+    </w:p>
+    <w:p>
+      <w:pPr>
+        <w:rPr>
+          <w:color w:val="FF0000"/>
+        </w:rPr>
+      </w:pPr>
+    </w:p>
+    <w:p>
+      <w:pPr>
+        <w:rPr>
+          <w:color w:val="FF0000"/>
+        </w:rPr>
+      </w:pPr>
+    </w:p>
+    <w:p>
+      <w:pPr>
+        <w:rPr>
+          <w:color w:val="FF0000"/>
+        </w:rPr>
+      </w:pPr>
+    </w:p>
+    <w:p>
+      <w:pPr>
+        <w:rPr>
+          <w:color w:val="FF0000"/>
+        </w:rPr>
+      </w:pPr>
+    </w:p>
+    <w:p>
+      <w:pPr>
+        <w:rPr>
+          <w:color w:val="FF0000"/>
+        </w:rPr>
+      </w:pPr>
+    </w:p>
+    <w:p>
+      <w:pPr>
+        <w:rPr>
+          <w:color w:val="FF0000"/>
+        </w:rPr>
+      </w:pPr>
+    </w:p>
+    <w:p>
+      <w:pPr>
+        <w:rPr>
+          <w:color w:val="FF0000"/>
+        </w:rPr>
+      </w:pPr>
+    </w:p>
+    <w:p>
+      <w:pPr>
+        <w:rPr>
+          <w:color w:val="FF0000"/>
+        </w:rPr>
+      </w:pPr>
+    </w:p>
+    <w:p>
+      <w:pPr>
+        <w:rPr>
+          <w:color w:val="FF0000"/>
+        </w:rPr>
+      </w:pPr>
+    </w:p>
+    <w:p>
+      <w:pPr>
+        <w:ind w:right="-5387"/>
+        <w:rPr>
+          <w:color w:val="FF0000"/>
+        </w:rPr>
+      </w:pPr>
+    </w:p>
+    <w:p>
+      <w:pPr>
+        <w:ind w:right="-5387"/>
+        <w:rPr>
+          <w:color w:val="FF0000"/>
+        </w:rPr>
+      </w:pPr>
+    </w:p>
+    <w:p>
+      <w:pPr>
+        <w:ind w:right="-5387"/>
+        <w:rPr>
+          <w:color w:val="FF0000"/>
+        </w:rPr>
+      </w:pPr>
+    </w:p>
+    <w:p>
+      <w:pPr>
+        <w:ind w:right="-5387"/>
+        <w:rPr>
+          <w:color w:val="FF0000"/>
+        </w:rPr>
+      </w:pPr>
+    </w:p>
+    <w:p>
+      <w:pPr>
+        <w:ind w:right="-5387"/>
+        <w:rPr>
+          <w:color w:val="FF0000"/>
+        </w:rPr>
+      </w:pPr>
+    </w:p>
+    <w:p>
+      <w:pPr>
+        <w:ind w:right="-5387"/>
         <w:rPr>
           <w:color w:val="FF0000"/>
         </w:rPr>
@@ -3117,6 +3765,16 @@
       </w:r>
     </w:p>
     <w:p>
+      <w:r>
+        <w:t>CHI</w:t>
+      </w:r>
+    </w:p>
+    <w:p>
+      <w:r>
+        <w:t>-utente</w:t>
+      </w:r>
+    </w:p>
+    <w:p>
       <w:pPr>
         <w:ind w:right="-5387"/>
       </w:pPr>
@@ -3135,20 +3793,29 @@
     <w:p>
       <w:pPr>
         <w:ind w:right="-5387"/>
-      </w:pPr>
-    </w:p>
-    <w:p>
-      <w:pPr>
-        <w:ind w:right="-5387"/>
-        <w:rPr>
-          <w:color w:val="FF0000"/>
-        </w:rPr>
-      </w:pPr>
-      <w:r>
-        <w:rPr>
-          <w:color w:val="FF0000"/>
-        </w:rPr>
-        <w:t>Funzione 11 InvitoEmail:</w:t>
+        <w:rPr>
+          <w:color w:val="FF0000"/>
+        </w:rPr>
+      </w:pPr>
+      <w:r>
+        <w:rPr>
+          <w:color w:val="FF0000"/>
+        </w:rPr>
+        <w:t xml:space="preserve">Funzione 11 </w:t>
+      </w:r>
+      <w:proofErr w:type="spellStart"/>
+      <w:r>
+        <w:rPr>
+          <w:color w:val="FF0000"/>
+        </w:rPr>
+        <w:t>InvitoEmail</w:t>
+      </w:r>
+      <w:proofErr w:type="spellEnd"/>
+      <w:r>
+        <w:rPr>
+          <w:color w:val="FF0000"/>
+        </w:rPr>
+        <w:t>:</w:t>
       </w:r>
     </w:p>
     <w:p>
@@ -3164,7 +3831,20 @@
         <w:ind w:right="-5387"/>
       </w:pPr>
       <w:r>
-        <w:t xml:space="preserve">-avere un account </w:t>
+        <w:t>-avere un account</w:t>
+      </w:r>
+    </w:p>
+    <w:p>
+      <w:r>
+        <w:t>CHI</w:t>
+      </w:r>
+    </w:p>
+    <w:p>
+      <w:r>
+        <w:t>-utente</w:t>
+      </w:r>
+      <w:r>
+        <w:t xml:space="preserve"> </w:t>
       </w:r>
     </w:p>
     <w:p>
@@ -3188,7 +3868,39 @@
         <w:ind w:right="-5387"/>
       </w:pPr>
       <w:r>
-        <w:t>-si può invitare un amico a usare il sito e averlo come amico con il quale puoi creare debiti/crediti. Nverra inviata una mail dal utente che vuole invitare l’amico nella quale ci sara un link che collega alla pagina per le amcizie.</w:t>
+        <w:t xml:space="preserve">-si può invitare un amico a usare il sito e averlo come amico con il quale puoi creare debiti/crediti. </w:t>
+      </w:r>
+      <w:proofErr w:type="spellStart"/>
+      <w:r>
+        <w:t>Nverra</w:t>
+      </w:r>
+      <w:proofErr w:type="spellEnd"/>
+      <w:r>
+        <w:t xml:space="preserve"> inviata una mail </w:t>
+      </w:r>
+      <w:proofErr w:type="gramStart"/>
+      <w:r>
+        <w:t>dal utente</w:t>
+      </w:r>
+      <w:proofErr w:type="gramEnd"/>
+      <w:r>
+        <w:t xml:space="preserve"> che vuole invitare l’amico nella quale ci </w:t>
+      </w:r>
+      <w:proofErr w:type="spellStart"/>
+      <w:r>
+        <w:t>sara</w:t>
+      </w:r>
+      <w:proofErr w:type="spellEnd"/>
+      <w:r>
+        <w:t xml:space="preserve"> un link che collega alla pagina per le </w:t>
+      </w:r>
+      <w:proofErr w:type="spellStart"/>
+      <w:r>
+        <w:t>amcizie</w:t>
+      </w:r>
+      <w:proofErr w:type="spellEnd"/>
+      <w:r>
+        <w:t>.</w:t>
       </w:r>
     </w:p>
     <w:p>
@@ -3225,6 +3937,16 @@
       </w:r>
     </w:p>
     <w:p>
+      <w:r>
+        <w:t>CHI</w:t>
+      </w:r>
+    </w:p>
+    <w:p>
+      <w:r>
+        <w:t>-utente</w:t>
+      </w:r>
+    </w:p>
+    <w:p>
       <w:pPr>
         <w:ind w:right="-5387"/>
       </w:pPr>
@@ -3237,8 +3959,13 @@
         <w:ind w:right="-5387"/>
       </w:pPr>
       <w:r>
-        <w:t>-l’utente può decidere in che valuta fare debiti/crediti e in generale usare l’applicazione quindi se in euro o dollaro o yen ecc..</w:t>
-      </w:r>
+        <w:t xml:space="preserve">-l’utente può decidere in che valuta fare debiti/crediti e in generale usare l’applicazione quindi se in euro o dollaro o yen </w:t>
+      </w:r>
+      <w:proofErr w:type="gramStart"/>
+      <w:r>
+        <w:t>ecc..</w:t>
+      </w:r>
+      <w:proofErr w:type="gramEnd"/>
     </w:p>
     <w:p>
       <w:pPr>
@@ -3274,6 +4001,16 @@
       </w:r>
     </w:p>
     <w:p>
+      <w:r>
+        <w:t>CHI</w:t>
+      </w:r>
+    </w:p>
+    <w:p>
+      <w:r>
+        <w:t>-utente</w:t>
+      </w:r>
+    </w:p>
+    <w:p>
       <w:pPr>
         <w:ind w:right="-5387"/>
       </w:pPr>
@@ -3286,20 +4023,293 @@
         <w:ind w:right="-5387"/>
       </w:pPr>
       <w:r>
-        <w:t>-download di un file csv nel quale ci sara tutto lo storico del profilo.</w:t>
-      </w:r>
-    </w:p>
-    <w:p>
-      <w:pPr>
-        <w:ind w:right="-5387"/>
-        <w:rPr>
-          <w:color w:val="FF0000"/>
-        </w:rPr>
-      </w:pPr>
-      <w:r>
-        <w:rPr>
-          <w:color w:val="FF0000"/>
-        </w:rPr>
+        <w:t xml:space="preserve">-download di un file </w:t>
+      </w:r>
+      <w:proofErr w:type="spellStart"/>
+      <w:r>
+        <w:t>csv</w:t>
+      </w:r>
+      <w:proofErr w:type="spellEnd"/>
+      <w:r>
+        <w:t xml:space="preserve"> nel quale ci </w:t>
+      </w:r>
+      <w:proofErr w:type="spellStart"/>
+      <w:r>
+        <w:t>sara</w:t>
+      </w:r>
+      <w:proofErr w:type="spellEnd"/>
+      <w:r>
+        <w:t xml:space="preserve"> tutto lo storico del profilo.</w:t>
+      </w:r>
+    </w:p>
+    <w:p>
+      <w:pPr>
+        <w:ind w:right="-5387"/>
+        <w:rPr>
+          <w:color w:val="FF0000"/>
+        </w:rPr>
+      </w:pPr>
+    </w:p>
+    <w:p>
+      <w:pPr>
+        <w:ind w:right="-5387"/>
+        <w:rPr>
+          <w:color w:val="FF0000"/>
+        </w:rPr>
+      </w:pPr>
+    </w:p>
+    <w:p>
+      <w:pPr>
+        <w:ind w:right="-5387"/>
+        <w:rPr>
+          <w:color w:val="FF0000"/>
+        </w:rPr>
+      </w:pPr>
+    </w:p>
+    <w:p>
+      <w:pPr>
+        <w:ind w:right="-5387"/>
+        <w:rPr>
+          <w:color w:val="FF0000"/>
+        </w:rPr>
+      </w:pPr>
+    </w:p>
+    <w:p>
+      <w:pPr>
+        <w:ind w:right="-5387"/>
+        <w:rPr>
+          <w:color w:val="FF0000"/>
+        </w:rPr>
+      </w:pPr>
+    </w:p>
+    <w:p>
+      <w:pPr>
+        <w:ind w:right="-5387"/>
+        <w:rPr>
+          <w:color w:val="FF0000"/>
+        </w:rPr>
+      </w:pPr>
+    </w:p>
+    <w:p>
+      <w:pPr>
+        <w:ind w:right="-5387"/>
+        <w:rPr>
+          <w:color w:val="FF0000"/>
+        </w:rPr>
+      </w:pPr>
+    </w:p>
+    <w:p>
+      <w:pPr>
+        <w:ind w:right="-5387"/>
+        <w:rPr>
+          <w:color w:val="FF0000"/>
+        </w:rPr>
+      </w:pPr>
+    </w:p>
+    <w:p>
+      <w:pPr>
+        <w:ind w:right="-5387"/>
+        <w:rPr>
+          <w:color w:val="FF0000"/>
+        </w:rPr>
+      </w:pPr>
+    </w:p>
+    <w:p>
+      <w:pPr>
+        <w:ind w:right="-5387"/>
+        <w:rPr>
+          <w:color w:val="FF0000"/>
+        </w:rPr>
+      </w:pPr>
+    </w:p>
+    <w:p>
+      <w:pPr>
+        <w:ind w:right="-5387"/>
+        <w:rPr>
+          <w:color w:val="FF0000"/>
+        </w:rPr>
+      </w:pPr>
+    </w:p>
+    <w:p>
+      <w:pPr>
+        <w:ind w:right="-5387"/>
+        <w:rPr>
+          <w:color w:val="FF0000"/>
+        </w:rPr>
+      </w:pPr>
+    </w:p>
+    <w:p>
+      <w:pPr>
+        <w:ind w:right="-5387"/>
+        <w:rPr>
+          <w:color w:val="FF0000"/>
+        </w:rPr>
+      </w:pPr>
+    </w:p>
+    <w:p>
+      <w:pPr>
+        <w:ind w:right="-5387"/>
+        <w:rPr>
+          <w:color w:val="FF0000"/>
+        </w:rPr>
+      </w:pPr>
+    </w:p>
+    <w:p>
+      <w:pPr>
+        <w:ind w:right="-5387"/>
+        <w:rPr>
+          <w:color w:val="FF0000"/>
+        </w:rPr>
+      </w:pPr>
+    </w:p>
+    <w:p>
+      <w:pPr>
+        <w:ind w:right="-5387"/>
+        <w:rPr>
+          <w:color w:val="FF0000"/>
+        </w:rPr>
+      </w:pPr>
+    </w:p>
+    <w:p>
+      <w:pPr>
+        <w:ind w:right="-5387"/>
+        <w:rPr>
+          <w:color w:val="FF0000"/>
+        </w:rPr>
+      </w:pPr>
+    </w:p>
+    <w:p>
+      <w:pPr>
+        <w:ind w:right="-5387"/>
+        <w:rPr>
+          <w:color w:val="FF0000"/>
+        </w:rPr>
+      </w:pPr>
+    </w:p>
+    <w:p>
+      <w:pPr>
+        <w:ind w:right="-5387"/>
+        <w:rPr>
+          <w:color w:val="FF0000"/>
+        </w:rPr>
+      </w:pPr>
+    </w:p>
+    <w:p>
+      <w:pPr>
+        <w:ind w:right="-5387"/>
+        <w:rPr>
+          <w:color w:val="FF0000"/>
+        </w:rPr>
+      </w:pPr>
+    </w:p>
+    <w:p>
+      <w:pPr>
+        <w:ind w:right="-5387"/>
+        <w:rPr>
+          <w:color w:val="FF0000"/>
+        </w:rPr>
+      </w:pPr>
+    </w:p>
+    <w:p>
+      <w:pPr>
+        <w:ind w:right="-5387"/>
+        <w:rPr>
+          <w:color w:val="FF0000"/>
+        </w:rPr>
+      </w:pPr>
+    </w:p>
+    <w:p>
+      <w:pPr>
+        <w:ind w:right="-5387"/>
+        <w:rPr>
+          <w:color w:val="FF0000"/>
+        </w:rPr>
+      </w:pPr>
+    </w:p>
+    <w:p>
+      <w:pPr>
+        <w:ind w:right="-5387"/>
+        <w:rPr>
+          <w:color w:val="FF0000"/>
+        </w:rPr>
+      </w:pPr>
+    </w:p>
+    <w:p>
+      <w:pPr>
+        <w:ind w:right="-5387"/>
+        <w:rPr>
+          <w:color w:val="FF0000"/>
+        </w:rPr>
+      </w:pPr>
+    </w:p>
+    <w:p>
+      <w:pPr>
+        <w:ind w:right="-5387"/>
+        <w:rPr>
+          <w:color w:val="FF0000"/>
+        </w:rPr>
+      </w:pPr>
+    </w:p>
+    <w:p>
+      <w:pPr>
+        <w:ind w:right="-5387"/>
+        <w:rPr>
+          <w:color w:val="FF0000"/>
+        </w:rPr>
+      </w:pPr>
+    </w:p>
+    <w:p>
+      <w:pPr>
+        <w:ind w:right="-5387"/>
+        <w:rPr>
+          <w:color w:val="FF0000"/>
+        </w:rPr>
+      </w:pPr>
+    </w:p>
+    <w:p>
+      <w:pPr>
+        <w:ind w:right="-5387"/>
+        <w:rPr>
+          <w:color w:val="FF0000"/>
+        </w:rPr>
+      </w:pPr>
+    </w:p>
+    <w:p>
+      <w:pPr>
+        <w:ind w:right="-5387"/>
+        <w:rPr>
+          <w:color w:val="FF0000"/>
+        </w:rPr>
+      </w:pPr>
+    </w:p>
+    <w:p>
+      <w:pPr>
+        <w:ind w:right="-5387"/>
+        <w:rPr>
+          <w:color w:val="FF0000"/>
+        </w:rPr>
+      </w:pPr>
+    </w:p>
+    <w:p>
+      <w:pPr>
+        <w:ind w:right="-5387"/>
+        <w:rPr>
+          <w:color w:val="FF0000"/>
+        </w:rPr>
+      </w:pPr>
+    </w:p>
+    <w:p>
+      <w:pPr>
+        <w:ind w:right="-5387"/>
+        <w:rPr>
+          <w:color w:val="FF0000"/>
+        </w:rPr>
+      </w:pPr>
+      <w:r>
+        <w:rPr>
+          <w:color w:val="FF0000"/>
+        </w:rPr>
+        <w:lastRenderedPageBreak/>
         <w:t>Funzione 14 Valutazione:</w:t>
       </w:r>
     </w:p>
@@ -3318,6 +4328,16 @@
     </w:p>
     <w:p>
       <w:r>
+        <w:t>CHI</w:t>
+      </w:r>
+    </w:p>
+    <w:p>
+      <w:r>
+        <w:t>-utente</w:t>
+      </w:r>
+    </w:p>
+    <w:p>
+      <w:r>
         <w:t>DESCRIZIONE:</w:t>
       </w:r>
     </w:p>
@@ -3348,236 +4368,25 @@
           <w:color w:val="FF0000"/>
         </w:rPr>
       </w:pPr>
-    </w:p>
-    <w:p>
-      <w:pPr>
-        <w:rPr>
-          <w:color w:val="FF0000"/>
-        </w:rPr>
-      </w:pPr>
-    </w:p>
-    <w:p>
-      <w:pPr>
-        <w:rPr>
-          <w:color w:val="FF0000"/>
-        </w:rPr>
-      </w:pPr>
-    </w:p>
-    <w:p>
-      <w:pPr>
-        <w:rPr>
-          <w:color w:val="FF0000"/>
-        </w:rPr>
-      </w:pPr>
-    </w:p>
-    <w:p>
-      <w:pPr>
-        <w:rPr>
-          <w:color w:val="FF0000"/>
-        </w:rPr>
-      </w:pPr>
-    </w:p>
-    <w:p>
-      <w:pPr>
-        <w:rPr>
-          <w:color w:val="FF0000"/>
-        </w:rPr>
-      </w:pPr>
-    </w:p>
-    <w:p>
-      <w:pPr>
-        <w:rPr>
-          <w:color w:val="FF0000"/>
-        </w:rPr>
-      </w:pPr>
-    </w:p>
-    <w:p>
-      <w:pPr>
-        <w:rPr>
-          <w:color w:val="FF0000"/>
-        </w:rPr>
-      </w:pPr>
-    </w:p>
-    <w:p>
-      <w:pPr>
-        <w:rPr>
-          <w:color w:val="FF0000"/>
-        </w:rPr>
-      </w:pPr>
-    </w:p>
-    <w:p>
-      <w:pPr>
-        <w:rPr>
-          <w:color w:val="FF0000"/>
-        </w:rPr>
-      </w:pPr>
-    </w:p>
-    <w:p>
-      <w:pPr>
-        <w:rPr>
-          <w:color w:val="FF0000"/>
-        </w:rPr>
-      </w:pPr>
-    </w:p>
-    <w:p>
-      <w:pPr>
-        <w:rPr>
-          <w:color w:val="FF0000"/>
-        </w:rPr>
-      </w:pPr>
-    </w:p>
-    <w:p>
-      <w:pPr>
-        <w:rPr>
-          <w:color w:val="FF0000"/>
-        </w:rPr>
-      </w:pPr>
-    </w:p>
-    <w:p>
-      <w:pPr>
-        <w:rPr>
-          <w:color w:val="FF0000"/>
-        </w:rPr>
-      </w:pPr>
-    </w:p>
-    <w:p>
-      <w:pPr>
-        <w:rPr>
-          <w:color w:val="FF0000"/>
-        </w:rPr>
-      </w:pPr>
-    </w:p>
-    <w:p>
-      <w:pPr>
-        <w:rPr>
-          <w:color w:val="FF0000"/>
-        </w:rPr>
-      </w:pPr>
-    </w:p>
-    <w:p>
-      <w:pPr>
-        <w:rPr>
-          <w:color w:val="FF0000"/>
-        </w:rPr>
-      </w:pPr>
-    </w:p>
-    <w:p>
-      <w:pPr>
-        <w:rPr>
-          <w:color w:val="FF0000"/>
-        </w:rPr>
-      </w:pPr>
-    </w:p>
-    <w:p>
-      <w:pPr>
-        <w:rPr>
-          <w:color w:val="FF0000"/>
-        </w:rPr>
-      </w:pPr>
-    </w:p>
-    <w:p>
-      <w:pPr>
-        <w:rPr>
-          <w:color w:val="FF0000"/>
-        </w:rPr>
-      </w:pPr>
-    </w:p>
-    <w:p>
-      <w:pPr>
-        <w:rPr>
-          <w:color w:val="FF0000"/>
-        </w:rPr>
-      </w:pPr>
-    </w:p>
-    <w:p>
-      <w:pPr>
-        <w:rPr>
-          <w:color w:val="FF0000"/>
-        </w:rPr>
-      </w:pPr>
-    </w:p>
-    <w:p>
-      <w:pPr>
-        <w:rPr>
-          <w:color w:val="FF0000"/>
-        </w:rPr>
-      </w:pPr>
-    </w:p>
-    <w:p>
-      <w:pPr>
-        <w:rPr>
-          <w:color w:val="FF0000"/>
-        </w:rPr>
-      </w:pPr>
-    </w:p>
-    <w:p>
-      <w:pPr>
-        <w:rPr>
-          <w:color w:val="FF0000"/>
-        </w:rPr>
-      </w:pPr>
-    </w:p>
-    <w:p>
-      <w:pPr>
-        <w:rPr>
-          <w:color w:val="FF0000"/>
-        </w:rPr>
-      </w:pPr>
-    </w:p>
-    <w:p>
-      <w:pPr>
-        <w:rPr>
-          <w:color w:val="FF0000"/>
-        </w:rPr>
-      </w:pPr>
-    </w:p>
-    <w:p>
-      <w:pPr>
-        <w:rPr>
-          <w:color w:val="FF0000"/>
-        </w:rPr>
-      </w:pPr>
-    </w:p>
-    <w:p>
-      <w:pPr>
-        <w:rPr>
-          <w:color w:val="FF0000"/>
-        </w:rPr>
-      </w:pPr>
-    </w:p>
-    <w:p>
-      <w:pPr>
-        <w:rPr>
-          <w:color w:val="FF0000"/>
-        </w:rPr>
-      </w:pPr>
-    </w:p>
-    <w:p>
-      <w:pPr>
-        <w:rPr>
-          <w:color w:val="FF0000"/>
-        </w:rPr>
-      </w:pPr>
-    </w:p>
-    <w:p>
-      <w:pPr>
-        <w:rPr>
-          <w:color w:val="FF0000"/>
-        </w:rPr>
-      </w:pPr>
-    </w:p>
-    <w:p>
-      <w:pPr>
-        <w:rPr>
-          <w:color w:val="FF0000"/>
-        </w:rPr>
-      </w:pPr>
-      <w:r>
-        <w:rPr>
-          <w:color w:val="FF0000"/>
-        </w:rPr>
-        <w:lastRenderedPageBreak/>
-        <w:t>Funzione 15 PagamentiConfermati:</w:t>
+      <w:r>
+        <w:rPr>
+          <w:color w:val="FF0000"/>
+        </w:rPr>
+        <w:t xml:space="preserve">Funzione 15 </w:t>
+      </w:r>
+      <w:proofErr w:type="spellStart"/>
+      <w:r>
+        <w:rPr>
+          <w:color w:val="FF0000"/>
+        </w:rPr>
+        <w:t>PagamentiConfermati</w:t>
+      </w:r>
+      <w:proofErr w:type="spellEnd"/>
+      <w:r>
+        <w:rPr>
+          <w:color w:val="FF0000"/>
+        </w:rPr>
+        <w:t>:</w:t>
       </w:r>
     </w:p>
     <w:p>
@@ -3594,6 +4403,18 @@
       <w:r>
         <w:t>-amici con conto PayPal</w:t>
       </w:r>
+    </w:p>
+    <w:p>
+      <w:r>
+        <w:t>CHI</w:t>
+      </w:r>
+    </w:p>
+    <w:p>
+      <w:r>
+        <w:t>-utente</w:t>
+      </w:r>
+      <w:bookmarkStart w:id="0" w:name="_GoBack"/>
+      <w:bookmarkEnd w:id="0"/>
     </w:p>
     <w:p>
       <w:r>
@@ -3625,7 +4446,7 @@
 </file>
 
 <file path=word/styles.xml><?xml version="1.0" encoding="utf-8"?>
-<w:styles xmlns:mc="http://schemas.openxmlformats.org/markup-compatibility/2006" xmlns:r="http://schemas.openxmlformats.org/officeDocument/2006/relationships" xmlns:w="http://schemas.openxmlformats.org/wordprocessingml/2006/main" xmlns:w14="http://schemas.microsoft.com/office/word/2010/wordml" xmlns:w15="http://schemas.microsoft.com/office/word/2012/wordml" xmlns:w16cex="http://schemas.microsoft.com/office/word/2018/wordml/cex" xmlns:w16cid="http://schemas.microsoft.com/office/word/2016/wordml/cid" xmlns:w16="http://schemas.microsoft.com/office/word/2018/wordml" xmlns:w16sdtdh="http://schemas.microsoft.com/office/word/2020/wordml/sdtdatahash" xmlns:w16se="http://schemas.microsoft.com/office/word/2015/wordml/symex" mc:Ignorable="w14 w15 w16se w16cid w16 w16cex w16sdtdh">
+<w:styles xmlns:mc="http://schemas.openxmlformats.org/markup-compatibility/2006" xmlns:r="http://schemas.openxmlformats.org/officeDocument/2006/relationships" xmlns:w="http://schemas.openxmlformats.org/wordprocessingml/2006/main" xmlns:w14="http://schemas.microsoft.com/office/word/2010/wordml" xmlns:w15="http://schemas.microsoft.com/office/word/2012/wordml" xmlns:w16cid="http://schemas.microsoft.com/office/word/2016/wordml/cid" xmlns:w16se="http://schemas.microsoft.com/office/word/2015/wordml/symex" mc:Ignorable="w14 w15 w16se w16cid">
   <w:docDefaults>
     <w:rPrDefault>
       <w:rPr>
@@ -3641,7 +4462,7 @@
       </w:pPr>
     </w:pPrDefault>
   </w:docDefaults>
-  <w:latentStyles w:defLockedState="0" w:defUIPriority="99" w:defSemiHidden="0" w:defUnhideWhenUsed="0" w:defQFormat="0" w:count="376">
+  <w:latentStyles w:defLockedState="0" w:defUIPriority="99" w:defSemiHidden="0" w:defUnhideWhenUsed="0" w:defQFormat="0" w:count="375">
     <w:lsdException w:name="Normal" w:uiPriority="0" w:qFormat="1"/>
     <w:lsdException w:name="heading 1" w:uiPriority="9" w:qFormat="1"/>
     <w:lsdException w:name="heading 2" w:semiHidden="1" w:uiPriority="9" w:unhideWhenUsed="1" w:qFormat="1"/>
@@ -3747,6 +4568,7 @@
     <w:lsdException w:name="HTML Sample" w:semiHidden="1" w:unhideWhenUsed="1"/>
     <w:lsdException w:name="HTML Typewriter" w:semiHidden="1" w:unhideWhenUsed="1"/>
     <w:lsdException w:name="HTML Variable" w:semiHidden="1" w:unhideWhenUsed="1"/>
+    <w:lsdException w:name="Normal Table" w:semiHidden="1" w:unhideWhenUsed="1"/>
     <w:lsdException w:name="annotation subject" w:semiHidden="1" w:unhideWhenUsed="1"/>
     <w:lsdException w:name="No List" w:semiHidden="1" w:unhideWhenUsed="1"/>
     <w:lsdException w:name="Outline List 1" w:semiHidden="1" w:unhideWhenUsed="1"/>
@@ -3793,8 +4615,10 @@
     <w:lsdException w:name="Table Subtle 2" w:semiHidden="1" w:unhideWhenUsed="1"/>
     <w:lsdException w:name="Table Web 1" w:semiHidden="1" w:unhideWhenUsed="1"/>
     <w:lsdException w:name="Table Web 2" w:semiHidden="1" w:unhideWhenUsed="1"/>
+    <w:lsdException w:name="Table Web 3" w:semiHidden="1" w:unhideWhenUsed="1"/>
     <w:lsdException w:name="Balloon Text" w:semiHidden="1" w:unhideWhenUsed="1"/>
     <w:lsdException w:name="Table Grid" w:uiPriority="39"/>
+    <w:lsdException w:name="Table Theme" w:semiHidden="1" w:unhideWhenUsed="1"/>
     <w:lsdException w:name="Placeholder Text" w:semiHidden="1"/>
     <w:lsdException w:name="No Spacing" w:uiPriority="1" w:qFormat="1"/>
     <w:lsdException w:name="Light Shading" w:uiPriority="60"/>
@@ -4014,11 +4838,11 @@
     <w:lsdException w:name="Smart Hyperlink" w:semiHidden="1" w:unhideWhenUsed="1"/>
     <w:lsdException w:name="Hashtag" w:semiHidden="1" w:unhideWhenUsed="1"/>
     <w:lsdException w:name="Unresolved Mention" w:semiHidden="1" w:unhideWhenUsed="1"/>
-    <w:lsdException w:name="Smart Link" w:semiHidden="1" w:unhideWhenUsed="1"/>
   </w:latentStyles>
   <w:style w:type="paragraph" w:default="1" w:styleId="Normale">
     <w:name w:val="Normal"/>
     <w:qFormat/>
+    <w:rsid w:val="00C37DD4"/>
   </w:style>
   <w:style w:type="character" w:default="1" w:styleId="Carpredefinitoparagrafo">
     <w:name w:val="Default Paragraph Font"/>

</xml_diff>